<commit_message>
plenty of new changes and tryals
</commit_message>
<xml_diff>
--- a/SOLS-EQE-ideas.docx
+++ b/SOLS-EQE-ideas.docx
@@ -146,23 +146,7 @@
           <w:rFonts w:eastAsiaTheme="minorEastAsia"/>
           <w:lang w:val="en-GB"/>
         </w:rPr>
-        <w:t>) of a cell when illuminated with a specific light irradiance (which typically is the AM 1.5G solar spectrum) considering no recombina</w:t>
-      </w:r>
-      <w:proofErr w:type="spellStart"/>
-      <w:r>
-        <w:rPr>
-          <w:rFonts w:eastAsiaTheme="minorEastAsia"/>
-          <w:lang w:val="en-GB"/>
-        </w:rPr>
-        <w:t>tion</w:t>
-      </w:r>
-      <w:proofErr w:type="spellEnd"/>
-      <w:r>
-        <w:rPr>
-          <w:rFonts w:eastAsiaTheme="minorEastAsia"/>
-          <w:lang w:val="en-GB"/>
-        </w:rPr>
-        <w:t xml:space="preserve"> losses:</w:t>
+        <w:t>) of a cell when illuminated with a specific light irradiance (which typically is the AM 1.5G solar spectrum) considering no recombination losses:</w:t>
       </w:r>
     </w:p>
     <w:p>
@@ -3311,7 +3295,7 @@
                     <pic:cNvPicPr/>
                   </pic:nvPicPr>
                   <pic:blipFill>
-                    <a:blip r:embed="rId5">
+                    <a:blip r:embed="rId6">
                       <a:extLst>
                         <a:ext uri="{28A0092B-C50C-407E-A947-70E740481C1C}">
                           <a14:useLocalDpi xmlns:a14="http://schemas.microsoft.com/office/drawing/2010/main" val="0"/>
@@ -3449,7 +3433,7 @@
                     <pic:cNvPicPr/>
                   </pic:nvPicPr>
                   <pic:blipFill>
-                    <a:blip r:embed="rId6">
+                    <a:blip r:embed="rId7">
                       <a:extLst>
                         <a:ext uri="{28A0092B-C50C-407E-A947-70E740481C1C}">
                           <a14:useLocalDpi xmlns:a14="http://schemas.microsoft.com/office/drawing/2010/main" val="0"/>
@@ -3524,7 +3508,7 @@
                     <pic:cNvPicPr/>
                   </pic:nvPicPr>
                   <pic:blipFill>
-                    <a:blip r:embed="rId7">
+                    <a:blip r:embed="rId8">
                       <a:extLst>
                         <a:ext uri="{28A0092B-C50C-407E-A947-70E740481C1C}">
                           <a14:useLocalDpi xmlns:a14="http://schemas.microsoft.com/office/drawing/2010/main" val="0"/>
@@ -3599,7 +3583,7 @@
                     <pic:cNvPicPr/>
                   </pic:nvPicPr>
                   <pic:blipFill>
-                    <a:blip r:embed="rId8">
+                    <a:blip r:embed="rId9">
                       <a:extLst>
                         <a:ext uri="{28A0092B-C50C-407E-A947-70E740481C1C}">
                           <a14:useLocalDpi xmlns:a14="http://schemas.microsoft.com/office/drawing/2010/main" val="0"/>
@@ -3666,7 +3650,7 @@
                     <pic:cNvPicPr/>
                   </pic:nvPicPr>
                   <pic:blipFill>
-                    <a:blip r:embed="rId9">
+                    <a:blip r:embed="rId10">
                       <a:extLst>
                         <a:ext uri="{28A0092B-C50C-407E-A947-70E740481C1C}">
                           <a14:useLocalDpi xmlns:a14="http://schemas.microsoft.com/office/drawing/2010/main" val="0"/>
@@ -4373,14 +4357,7 @@
                       <w:rFonts w:ascii="Cambria Math" w:hAnsi="Cambria Math"/>
                       <w:lang w:val="en-GB"/>
                     </w:rPr>
-                    <m:t xml:space="preserve">cw, </m:t>
-                  </m:r>
-                  <m:r>
-                    <w:rPr>
-                      <w:rFonts w:ascii="Cambria Math" w:hAnsi="Cambria Math"/>
-                      <w:lang w:val="en-GB"/>
-                    </w:rPr>
-                    <m:t xml:space="preserve"> i</m:t>
+                    <m:t>cw,  i</m:t>
                   </m:r>
                 </m:sub>
               </m:sSub>
@@ -4525,14 +4502,7 @@
                           <w:rFonts w:ascii="Cambria Math" w:hAnsi="Cambria Math"/>
                           <w:lang w:val="en-GB"/>
                         </w:rPr>
-                        <m:t xml:space="preserve">cw, </m:t>
-                      </m:r>
-                      <m:r>
-                        <w:rPr>
-                          <w:rFonts w:ascii="Cambria Math" w:hAnsi="Cambria Math"/>
-                          <w:lang w:val="en-GB"/>
-                        </w:rPr>
-                        <m:t xml:space="preserve"> i</m:t>
+                        <m:t>cw,  i</m:t>
                       </m:r>
                     </m:sub>
                   </m:sSub>
@@ -4724,14 +4694,7 @@
                     <w:rFonts w:ascii="Cambria Math" w:hAnsi="Cambria Math"/>
                     <w:lang w:val="en-GB"/>
                   </w:rPr>
-                  <m:t xml:space="preserve">cw, </m:t>
-                </m:r>
-                <m:r>
-                  <w:rPr>
-                    <w:rFonts w:ascii="Cambria Math" w:hAnsi="Cambria Math"/>
-                    <w:lang w:val="en-GB"/>
-                  </w:rPr>
-                  <m:t xml:space="preserve"> i</m:t>
+                  <m:t>cw,  i</m:t>
                 </m:r>
               </m:sub>
             </m:sSub>
@@ -8093,7 +8056,7 @@
                     <pic:cNvPicPr/>
                   </pic:nvPicPr>
                   <pic:blipFill>
-                    <a:blip r:embed="rId12">
+                    <a:blip r:embed="rId13">
                       <a:extLst>
                         <a:ext uri="{28A0092B-C50C-407E-A947-70E740481C1C}">
                           <a14:useLocalDpi xmlns:a14="http://schemas.microsoft.com/office/drawing/2010/main" val="0"/>
@@ -8133,6 +8096,423 @@
           <w:lang w:val="en-US"/>
         </w:rPr>
       </w:pPr>
+      <w:r>
+        <w:rPr>
+          <w:lang w:val="en-US"/>
+        </w:rPr>
+        <w:t xml:space="preserve">More simulation examples of the numerical method: </w:t>
+      </w:r>
+    </w:p>
+    <w:p>
+      <w:pPr>
+        <w:rPr>
+          <w:lang w:val="en-US"/>
+        </w:rPr>
+      </w:pPr>
+      <w:r>
+        <w:rPr>
+          <w:lang w:val="en-US"/>
+        </w:rPr>
+        <w:t xml:space="preserve">In this case, I have taken 41 real </w:t>
+      </w:r>
+      <w:proofErr w:type="spellStart"/>
+      <w:r>
+        <w:rPr>
+          <w:lang w:val="en-US"/>
+        </w:rPr>
+        <w:t>spectras</w:t>
+      </w:r>
+      <w:proofErr w:type="spellEnd"/>
+      <w:r>
+        <w:rPr>
+          <w:lang w:val="en-US"/>
+        </w:rPr>
+        <w:t xml:space="preserve"> of the SOLS corresponding to 41 different cutting wavelength (from 350 nm to 750 nm with 10 nm steps). From those </w:t>
+      </w:r>
+      <w:proofErr w:type="spellStart"/>
+      <w:r>
+        <w:rPr>
+          <w:lang w:val="en-US"/>
+        </w:rPr>
+        <w:t>spectras</w:t>
+      </w:r>
+      <w:proofErr w:type="spellEnd"/>
+      <w:r>
+        <w:rPr>
+          <w:lang w:val="en-US"/>
+        </w:rPr>
+        <w:t xml:space="preserve">, taking the measured EQE (real EQE in the plot), I have calculated its corresponding </w:t>
+      </w:r>
+      <w:proofErr w:type="spellStart"/>
+      <w:r>
+        <w:rPr>
+          <w:lang w:val="en-US"/>
+        </w:rPr>
+        <w:t>Jsc</w:t>
+      </w:r>
+      <w:proofErr w:type="spellEnd"/>
+      <w:r>
+        <w:rPr>
+          <w:lang w:val="en-US"/>
+        </w:rPr>
+        <w:t xml:space="preserve"> as the </w:t>
+      </w:r>
+      <w:proofErr w:type="spellStart"/>
+      <w:r>
+        <w:rPr>
+          <w:lang w:val="en-US"/>
+        </w:rPr>
+        <w:t>sumatorial</w:t>
+      </w:r>
+      <w:proofErr w:type="spellEnd"/>
+      <w:r>
+        <w:rPr>
+          <w:lang w:val="en-US"/>
+        </w:rPr>
+        <w:t xml:space="preserve"> formula derived before (with a resolution in wavelength of </w:t>
+      </w:r>
+      <w:proofErr w:type="gramStart"/>
+      <w:r>
+        <w:rPr>
+          <w:lang w:val="en-US"/>
+        </w:rPr>
+        <w:t>1</w:t>
+      </w:r>
+      <w:proofErr w:type="gramEnd"/>
+      <w:r>
+        <w:rPr>
+          <w:lang w:val="en-US"/>
+        </w:rPr>
+        <w:t xml:space="preserve"> nm). </w:t>
+      </w:r>
+      <w:r>
+        <w:rPr>
+          <w:lang w:val="en-US"/>
+        </w:rPr>
+        <w:t xml:space="preserve">Now, taking this calculated </w:t>
+      </w:r>
+      <w:proofErr w:type="spellStart"/>
+      <w:r>
+        <w:rPr>
+          <w:lang w:val="en-US"/>
+        </w:rPr>
+        <w:t>Jsc</w:t>
+      </w:r>
+      <w:proofErr w:type="spellEnd"/>
+      <w:r>
+        <w:rPr>
+          <w:lang w:val="en-US"/>
+        </w:rPr>
+        <w:t xml:space="preserve"> as the “measured” </w:t>
+      </w:r>
+      <w:proofErr w:type="spellStart"/>
+      <w:r>
+        <w:rPr>
+          <w:lang w:val="en-US"/>
+        </w:rPr>
+        <w:t>Jsc</w:t>
+      </w:r>
+      <w:proofErr w:type="spellEnd"/>
+      <w:r>
+        <w:rPr>
+          <w:lang w:val="en-US"/>
+        </w:rPr>
+        <w:t xml:space="preserve"> with the corresponding </w:t>
+      </w:r>
+      <w:proofErr w:type="spellStart"/>
+      <w:r>
+        <w:rPr>
+          <w:lang w:val="en-US"/>
+        </w:rPr>
+        <w:t>spectras</w:t>
+      </w:r>
+      <w:proofErr w:type="spellEnd"/>
+      <w:r>
+        <w:rPr>
+          <w:lang w:val="en-US"/>
+        </w:rPr>
+        <w:t xml:space="preserve">, I have applied the numerical solution method (the direct resolution of the matrix formula with </w:t>
+      </w:r>
+      <w:proofErr w:type="spellStart"/>
+      <w:r>
+        <w:rPr>
+          <w:lang w:val="en-US"/>
+        </w:rPr>
+        <w:t>np.linalg.lstsq</w:t>
+      </w:r>
+      <w:proofErr w:type="spellEnd"/>
+      <w:r>
+        <w:rPr>
+          <w:lang w:val="en-US"/>
+        </w:rPr>
+        <w:t xml:space="preserve"> function). The result is </w:t>
+      </w:r>
+      <w:proofErr w:type="spellStart"/>
+      <w:r>
+        <w:rPr>
+          <w:lang w:val="en-US"/>
+        </w:rPr>
+        <w:t>ploted</w:t>
+      </w:r>
+      <w:proofErr w:type="spellEnd"/>
+      <w:r>
+        <w:rPr>
+          <w:lang w:val="en-US"/>
+        </w:rPr>
+        <w:t xml:space="preserve"> here, first with 1nm resolution (each spectra in the </w:t>
+      </w:r>
+      <w:r>
+        <w:rPr>
+          <w:lang w:val="en-US"/>
+        </w:rPr>
+        <w:t>C matrix has 1nm resolution) and afterwards with 10 nm resolution (each spectra in the C matrix has 10nm resolution)</w:t>
+      </w:r>
+      <w:r>
+        <w:rPr>
+          <w:lang w:val="en-US"/>
+        </w:rPr>
+        <w:t xml:space="preserve">. Finally the same calculations but instead of taking 41 spectra, taking 100 spectra corresponding to a full calibration (one spectra each 0.5 mm step of blue motor). The EQE </w:t>
+      </w:r>
+      <w:proofErr w:type="gramStart"/>
+      <w:r>
+        <w:rPr>
+          <w:lang w:val="en-US"/>
+        </w:rPr>
+        <w:t>is calculated</w:t>
+      </w:r>
+      <w:proofErr w:type="gramEnd"/>
+      <w:r>
+        <w:rPr>
+          <w:lang w:val="en-US"/>
+        </w:rPr>
+        <w:t xml:space="preserve"> with 10 nm resolution in wavelength. </w:t>
+      </w:r>
+    </w:p>
+    <w:p>
+      <w:pPr>
+        <w:rPr>
+          <w:lang w:val="en-US"/>
+        </w:rPr>
+      </w:pPr>
+      <w:r>
+        <w:rPr>
+          <w:lang w:val="en-US"/>
+        </w:rPr>
+        <w:lastRenderedPageBreak/>
+        <w:pict w14:anchorId="559A7E37">
+          <v:shapetype id="_x0000_t75" coordsize="21600,21600" o:spt="75" o:preferrelative="t" path="m@4@5l@4@11@9@11@9@5xe" filled="f" stroked="f">
+            <v:stroke joinstyle="miter"/>
+            <v:formulas>
+              <v:f eqn="if lineDrawn pixelLineWidth 0"/>
+              <v:f eqn="sum @0 1 0"/>
+              <v:f eqn="sum 0 0 @1"/>
+              <v:f eqn="prod @2 1 2"/>
+              <v:f eqn="prod @3 21600 pixelWidth"/>
+              <v:f eqn="prod @3 21600 pixelHeight"/>
+              <v:f eqn="sum @0 0 1"/>
+              <v:f eqn="prod @6 1 2"/>
+              <v:f eqn="prod @7 21600 pixelWidth"/>
+              <v:f eqn="sum @8 21600 0"/>
+              <v:f eqn="prod @7 21600 pixelHeight"/>
+              <v:f eqn="sum @10 21600 0"/>
+            </v:formulas>
+            <v:path o:extrusionok="f" gradientshapeok="t" o:connecttype="rect"/>
+            <o:lock v:ext="edit" aspectratio="t"/>
+          </v:shapetype>
+          <v:shape id="_x0000_i1030" type="#_x0000_t75" style="width:425.65pt;height:199.85pt">
+            <v:imagedata r:id="rId14" o:title="output1"/>
+          </v:shape>
+        </w:pict>
+      </w:r>
+      <w:bookmarkStart w:id="1" w:name="_GoBack"/>
+      <w:bookmarkEnd w:id="1"/>
+    </w:p>
+    <w:p>
+      <w:pPr>
+        <w:rPr>
+          <w:lang w:val="en-US"/>
+        </w:rPr>
+      </w:pPr>
+      <w:r>
+        <w:rPr>
+          <w:lang w:val="en-US"/>
+        </w:rPr>
+        <w:pict w14:anchorId="2F147EAF">
+          <v:shape id="_x0000_i1035" type="#_x0000_t75" style="width:425.1pt;height:200.45pt">
+            <v:imagedata r:id="rId15" o:title="output5"/>
+          </v:shape>
+        </w:pict>
+      </w:r>
+    </w:p>
+    <w:p>
+      <w:pPr>
+        <w:rPr>
+          <w:lang w:val="en-US"/>
+        </w:rPr>
+      </w:pPr>
+      <w:r>
+        <w:rPr>
+          <w:lang w:val="en-US"/>
+        </w:rPr>
+        <w:pict w14:anchorId="3D8D69F3">
+          <v:shape id="_x0000_i1039" type="#_x0000_t75" style="width:425.1pt;height:200.45pt">
+            <v:imagedata r:id="rId16" o:title="output3"/>
+          </v:shape>
+        </w:pict>
+      </w:r>
+    </w:p>
+    <w:p>
+      <w:pPr>
+        <w:rPr>
+          <w:lang w:val="en-US"/>
+        </w:rPr>
+      </w:pPr>
+    </w:p>
+    <w:p>
+      <w:pPr>
+        <w:rPr>
+          <w:lang w:val="en-US"/>
+        </w:rPr>
+      </w:pPr>
+      <w:r>
+        <w:rPr>
+          <w:lang w:val="en-US"/>
+        </w:rPr>
+        <w:t xml:space="preserve">Nevertheless, this method does not work with real data (as far as I have tried) and there could be different reasons: </w:t>
+      </w:r>
+    </w:p>
+    <w:p>
+      <w:pPr>
+        <w:pStyle w:val="Prrafodelista"/>
+        <w:numPr>
+          <w:ilvl w:val="0"/>
+          <w:numId w:val="2"/>
+        </w:numPr>
+        <w:rPr>
+          <w:lang w:val="en-US"/>
+        </w:rPr>
+      </w:pPr>
+      <w:r>
+        <w:rPr>
+          <w:lang w:val="en-US"/>
+        </w:rPr>
+        <w:lastRenderedPageBreak/>
+        <w:t xml:space="preserve">First there is always a “correction factor problem” (the calculated EQE is usually a factor of 4-5 lower than the measured). This could be </w:t>
+      </w:r>
+      <w:proofErr w:type="gramStart"/>
+      <w:r>
+        <w:rPr>
+          <w:lang w:val="en-US"/>
+        </w:rPr>
+        <w:t>due to the fact that</w:t>
+      </w:r>
+      <w:proofErr w:type="gramEnd"/>
+      <w:r>
+        <w:rPr>
+          <w:lang w:val="en-US"/>
+        </w:rPr>
+        <w:t xml:space="preserve"> in full illumination the recombination losses are generally higher and therefore the EQE at a specific wavelength is different depending on the illumination of the cell. This means that during a red-sweep opening the </w:t>
+      </w:r>
+      <w:proofErr w:type="spellStart"/>
+      <w:r>
+        <w:rPr>
+          <w:lang w:val="en-US"/>
+        </w:rPr>
+        <w:t>Jsc</w:t>
+      </w:r>
+      <w:proofErr w:type="spellEnd"/>
+      <w:r>
+        <w:rPr>
+          <w:lang w:val="en-US"/>
+        </w:rPr>
+        <w:t xml:space="preserve"> </w:t>
+      </w:r>
+      <w:proofErr w:type="gramStart"/>
+      <w:r>
+        <w:rPr>
+          <w:lang w:val="en-US"/>
+        </w:rPr>
+        <w:t>is related</w:t>
+      </w:r>
+      <w:proofErr w:type="gramEnd"/>
+      <w:r>
+        <w:rPr>
+          <w:lang w:val="en-US"/>
+        </w:rPr>
+        <w:t xml:space="preserve"> with EQE at different illuminations, which makes this calculations a lot more complex. </w:t>
+      </w:r>
+    </w:p>
+    <w:p>
+      <w:pPr>
+        <w:ind w:left="720"/>
+        <w:rPr>
+          <w:lang w:val="en-US"/>
+        </w:rPr>
+      </w:pPr>
+    </w:p>
+    <w:p>
+      <w:pPr>
+        <w:pStyle w:val="Prrafodelista"/>
+        <w:rPr>
+          <w:lang w:val="en-US"/>
+        </w:rPr>
+      </w:pPr>
+      <w:r>
+        <w:rPr>
+          <w:lang w:val="en-US"/>
+        </w:rPr>
+        <w:t>If that case is the most important error source, it means that only the cells with less light power EQE dependence (i.e. less recombination loses) are</w:t>
+      </w:r>
+      <w:r>
+        <w:rPr>
+          <w:lang w:val="en-US"/>
+        </w:rPr>
+        <w:t xml:space="preserve"> good for measuring the EQE. </w:t>
+      </w:r>
+    </w:p>
+    <w:p>
+      <w:pPr>
+        <w:pStyle w:val="Prrafodelista"/>
+        <w:rPr>
+          <w:lang w:val="en-US"/>
+        </w:rPr>
+      </w:pPr>
+    </w:p>
+    <w:p>
+      <w:pPr>
+        <w:pStyle w:val="Prrafodelista"/>
+        <w:numPr>
+          <w:ilvl w:val="0"/>
+          <w:numId w:val="2"/>
+        </w:numPr>
+        <w:rPr>
+          <w:lang w:val="en-US"/>
+        </w:rPr>
+      </w:pPr>
+      <w:r>
+        <w:rPr>
+          <w:lang w:val="en-US"/>
+        </w:rPr>
+        <w:t xml:space="preserve">Errors on the calibration of the flame. Although I have calibrated the flame with my best effort, there is still a little bit of error on the </w:t>
+      </w:r>
+      <w:r>
+        <w:rPr>
+          <w:lang w:val="en-US"/>
+        </w:rPr>
+        <w:t>calibration, which</w:t>
+      </w:r>
+      <w:r>
+        <w:rPr>
+          <w:lang w:val="en-US"/>
+        </w:rPr>
+        <w:t xml:space="preserve"> could lead to not perfectly weighted input power</w:t>
+      </w:r>
+      <w:r>
+        <w:rPr>
+          <w:lang w:val="en-US"/>
+        </w:rPr>
+        <w:t xml:space="preserve"> and wrong EQE. </w:t>
+      </w:r>
     </w:p>
     <w:p>
       <w:pPr>
@@ -8287,8 +8667,6 @@
       <w:r>
         <w:t xml:space="preserve">” por ejemplo! </w:t>
       </w:r>
-      <w:bookmarkStart w:id="1" w:name="_GoBack"/>
-      <w:bookmarkEnd w:id="1"/>
     </w:p>
   </w:comment>
 </w:comments>
@@ -8298,6 +8676,195 @@
 <w15:commentsEx xmlns:wpc="http://schemas.microsoft.com/office/word/2010/wordprocessingCanvas" xmlns:cx="http://schemas.microsoft.com/office/drawing/2014/chartex" xmlns:cx1="http://schemas.microsoft.com/office/drawing/2015/9/8/chartex" xmlns:mc="http://schemas.openxmlformats.org/markup-compatibility/2006" xmlns:o="urn:schemas-microsoft-com:office:office" xmlns:r="http://schemas.openxmlformats.org/officeDocument/2006/relationships" xmlns:m="http://schemas.openxmlformats.org/officeDocument/2006/math" xmlns:v="urn:schemas-microsoft-com:vml" xmlns:wp14="http://schemas.microsoft.com/office/word/2010/wordprocessingDrawing" xmlns:wp="http://schemas.openxmlformats.org/drawingml/2006/wordprocessingDrawing" xmlns:w10="urn:schemas-microsoft-com:office:word" xmlns:w="http://schemas.openxmlformats.org/wordprocessingml/2006/main" xmlns:w14="http://schemas.microsoft.com/office/word/2010/wordml" xmlns:w15="http://schemas.microsoft.com/office/word/2012/wordml" xmlns:w16se="http://schemas.microsoft.com/office/word/2015/wordml/symex" xmlns:wpg="http://schemas.microsoft.com/office/word/2010/wordprocessingGroup" xmlns:wpi="http://schemas.microsoft.com/office/word/2010/wordprocessingInk" xmlns:wne="http://schemas.microsoft.com/office/word/2006/wordml" xmlns:wps="http://schemas.microsoft.com/office/word/2010/wordprocessingShape" mc:Ignorable="w14 w15 w16se wp14">
   <w15:commentEx w15:paraId="6EA24DFE" w15:done="0"/>
 </w15:commentsEx>
+</file>
+
+<file path=word/numbering.xml><?xml version="1.0" encoding="utf-8"?>
+<w:numbering xmlns:wpc="http://schemas.microsoft.com/office/word/2010/wordprocessingCanvas" xmlns:cx="http://schemas.microsoft.com/office/drawing/2014/chartex" xmlns:cx1="http://schemas.microsoft.com/office/drawing/2015/9/8/chartex" xmlns:mc="http://schemas.openxmlformats.org/markup-compatibility/2006" xmlns:o="urn:schemas-microsoft-com:office:office" xmlns:r="http://schemas.openxmlformats.org/officeDocument/2006/relationships" xmlns:m="http://schemas.openxmlformats.org/officeDocument/2006/math" xmlns:v="urn:schemas-microsoft-com:vml" xmlns:wp14="http://schemas.microsoft.com/office/word/2010/wordprocessingDrawing" xmlns:wp="http://schemas.openxmlformats.org/drawingml/2006/wordprocessingDrawing" xmlns:w10="urn:schemas-microsoft-com:office:word" xmlns:w="http://schemas.openxmlformats.org/wordprocessingml/2006/main" xmlns:w14="http://schemas.microsoft.com/office/word/2010/wordml" xmlns:w15="http://schemas.microsoft.com/office/word/2012/wordml" xmlns:w16se="http://schemas.microsoft.com/office/word/2015/wordml/symex" xmlns:wpg="http://schemas.microsoft.com/office/word/2010/wordprocessingGroup" xmlns:wpi="http://schemas.microsoft.com/office/word/2010/wordprocessingInk" xmlns:wne="http://schemas.microsoft.com/office/word/2006/wordml" xmlns:wps="http://schemas.microsoft.com/office/word/2010/wordprocessingShape" mc:Ignorable="w14 w15 w16se wp14">
+  <w:abstractNum w:abstractNumId="0" w15:restartNumberingAfterBreak="0">
+    <w:nsid w:val="276341AB"/>
+    <w:multiLevelType w:val="hybridMultilevel"/>
+    <w:tmpl w:val="63D0AE52"/>
+    <w:lvl w:ilvl="0" w:tplc="FEF46C62">
+      <w:start w:val="1"/>
+      <w:numFmt w:val="decimal"/>
+      <w:lvlText w:val="%1-"/>
+      <w:lvlJc w:val="left"/>
+      <w:pPr>
+        <w:ind w:left="720" w:hanging="360"/>
+      </w:pPr>
+      <w:rPr>
+        <w:rFonts w:hint="default"/>
+      </w:rPr>
+    </w:lvl>
+    <w:lvl w:ilvl="1" w:tplc="04090019">
+      <w:start w:val="1"/>
+      <w:numFmt w:val="lowerLetter"/>
+      <w:lvlText w:val="%2."/>
+      <w:lvlJc w:val="left"/>
+      <w:pPr>
+        <w:ind w:left="1440" w:hanging="360"/>
+      </w:pPr>
+    </w:lvl>
+    <w:lvl w:ilvl="2" w:tplc="0409001B" w:tentative="1">
+      <w:start w:val="1"/>
+      <w:numFmt w:val="lowerRoman"/>
+      <w:lvlText w:val="%3."/>
+      <w:lvlJc w:val="right"/>
+      <w:pPr>
+        <w:ind w:left="2160" w:hanging="180"/>
+      </w:pPr>
+    </w:lvl>
+    <w:lvl w:ilvl="3" w:tplc="0409000F" w:tentative="1">
+      <w:start w:val="1"/>
+      <w:numFmt w:val="decimal"/>
+      <w:lvlText w:val="%4."/>
+      <w:lvlJc w:val="left"/>
+      <w:pPr>
+        <w:ind w:left="2880" w:hanging="360"/>
+      </w:pPr>
+    </w:lvl>
+    <w:lvl w:ilvl="4" w:tplc="04090019" w:tentative="1">
+      <w:start w:val="1"/>
+      <w:numFmt w:val="lowerLetter"/>
+      <w:lvlText w:val="%5."/>
+      <w:lvlJc w:val="left"/>
+      <w:pPr>
+        <w:ind w:left="3600" w:hanging="360"/>
+      </w:pPr>
+    </w:lvl>
+    <w:lvl w:ilvl="5" w:tplc="0409001B" w:tentative="1">
+      <w:start w:val="1"/>
+      <w:numFmt w:val="lowerRoman"/>
+      <w:lvlText w:val="%6."/>
+      <w:lvlJc w:val="right"/>
+      <w:pPr>
+        <w:ind w:left="4320" w:hanging="180"/>
+      </w:pPr>
+    </w:lvl>
+    <w:lvl w:ilvl="6" w:tplc="0409000F" w:tentative="1">
+      <w:start w:val="1"/>
+      <w:numFmt w:val="decimal"/>
+      <w:lvlText w:val="%7."/>
+      <w:lvlJc w:val="left"/>
+      <w:pPr>
+        <w:ind w:left="5040" w:hanging="360"/>
+      </w:pPr>
+    </w:lvl>
+    <w:lvl w:ilvl="7" w:tplc="04090019" w:tentative="1">
+      <w:start w:val="1"/>
+      <w:numFmt w:val="lowerLetter"/>
+      <w:lvlText w:val="%8."/>
+      <w:lvlJc w:val="left"/>
+      <w:pPr>
+        <w:ind w:left="5760" w:hanging="360"/>
+      </w:pPr>
+    </w:lvl>
+    <w:lvl w:ilvl="8" w:tplc="0409001B" w:tentative="1">
+      <w:start w:val="1"/>
+      <w:numFmt w:val="lowerRoman"/>
+      <w:lvlText w:val="%9."/>
+      <w:lvlJc w:val="right"/>
+      <w:pPr>
+        <w:ind w:left="6480" w:hanging="180"/>
+      </w:pPr>
+    </w:lvl>
+  </w:abstractNum>
+  <w:abstractNum w:abstractNumId="1" w15:restartNumberingAfterBreak="0">
+    <w:nsid w:val="63172933"/>
+    <w:multiLevelType w:val="hybridMultilevel"/>
+    <w:tmpl w:val="68E6D632"/>
+    <w:lvl w:ilvl="0" w:tplc="414A1AE6">
+      <w:start w:val="1"/>
+      <w:numFmt w:val="decimal"/>
+      <w:lvlText w:val="%1-"/>
+      <w:lvlJc w:val="left"/>
+      <w:pPr>
+        <w:ind w:left="720" w:hanging="360"/>
+      </w:pPr>
+      <w:rPr>
+        <w:rFonts w:hint="default"/>
+      </w:rPr>
+    </w:lvl>
+    <w:lvl w:ilvl="1" w:tplc="04090019" w:tentative="1">
+      <w:start w:val="1"/>
+      <w:numFmt w:val="lowerLetter"/>
+      <w:lvlText w:val="%2."/>
+      <w:lvlJc w:val="left"/>
+      <w:pPr>
+        <w:ind w:left="1440" w:hanging="360"/>
+      </w:pPr>
+    </w:lvl>
+    <w:lvl w:ilvl="2" w:tplc="0409001B" w:tentative="1">
+      <w:start w:val="1"/>
+      <w:numFmt w:val="lowerRoman"/>
+      <w:lvlText w:val="%3."/>
+      <w:lvlJc w:val="right"/>
+      <w:pPr>
+        <w:ind w:left="2160" w:hanging="180"/>
+      </w:pPr>
+    </w:lvl>
+    <w:lvl w:ilvl="3" w:tplc="0409000F" w:tentative="1">
+      <w:start w:val="1"/>
+      <w:numFmt w:val="decimal"/>
+      <w:lvlText w:val="%4."/>
+      <w:lvlJc w:val="left"/>
+      <w:pPr>
+        <w:ind w:left="2880" w:hanging="360"/>
+      </w:pPr>
+    </w:lvl>
+    <w:lvl w:ilvl="4" w:tplc="04090019" w:tentative="1">
+      <w:start w:val="1"/>
+      <w:numFmt w:val="lowerLetter"/>
+      <w:lvlText w:val="%5."/>
+      <w:lvlJc w:val="left"/>
+      <w:pPr>
+        <w:ind w:left="3600" w:hanging="360"/>
+      </w:pPr>
+    </w:lvl>
+    <w:lvl w:ilvl="5" w:tplc="0409001B" w:tentative="1">
+      <w:start w:val="1"/>
+      <w:numFmt w:val="lowerRoman"/>
+      <w:lvlText w:val="%6."/>
+      <w:lvlJc w:val="right"/>
+      <w:pPr>
+        <w:ind w:left="4320" w:hanging="180"/>
+      </w:pPr>
+    </w:lvl>
+    <w:lvl w:ilvl="6" w:tplc="0409000F" w:tentative="1">
+      <w:start w:val="1"/>
+      <w:numFmt w:val="decimal"/>
+      <w:lvlText w:val="%7."/>
+      <w:lvlJc w:val="left"/>
+      <w:pPr>
+        <w:ind w:left="5040" w:hanging="360"/>
+      </w:pPr>
+    </w:lvl>
+    <w:lvl w:ilvl="7" w:tplc="04090019" w:tentative="1">
+      <w:start w:val="1"/>
+      <w:numFmt w:val="lowerLetter"/>
+      <w:lvlText w:val="%8."/>
+      <w:lvlJc w:val="left"/>
+      <w:pPr>
+        <w:ind w:left="5760" w:hanging="360"/>
+      </w:pPr>
+    </w:lvl>
+    <w:lvl w:ilvl="8" w:tplc="0409001B" w:tentative="1">
+      <w:start w:val="1"/>
+      <w:numFmt w:val="lowerRoman"/>
+      <w:lvlText w:val="%9."/>
+      <w:lvlJc w:val="right"/>
+      <w:pPr>
+        <w:ind w:left="6480" w:hanging="180"/>
+      </w:pPr>
+    </w:lvl>
+  </w:abstractNum>
+  <w:num w:numId="1">
+    <w:abstractNumId w:val="1"/>
+  </w:num>
+  <w:num w:numId="2">
+    <w:abstractNumId w:val="0"/>
+  </w:num>
+</w:numbering>
 </file>
 
 <file path=word/people.xml><?xml version="1.0" encoding="utf-8"?>
@@ -8905,6 +9472,17 @@
       <w:szCs w:val="18"/>
     </w:rPr>
   </w:style>
+  <w:style w:type="paragraph" w:styleId="Prrafodelista">
+    <w:name w:val="List Paragraph"/>
+    <w:basedOn w:val="Normal"/>
+    <w:uiPriority w:val="34"/>
+    <w:qFormat/>
+    <w:rsid w:val="00C7490E"/>
+    <w:pPr>
+      <w:ind w:left="720"/>
+      <w:contextualSpacing/>
+    </w:pPr>
+  </w:style>
 </w:styles>
 </file>
 
@@ -9208,7 +9786,7 @@
 </file>
 
 <file path=customXml/itemProps1.xml><?xml version="1.0" encoding="utf-8"?>
-<ds:datastoreItem xmlns:ds="http://schemas.openxmlformats.org/officeDocument/2006/customXml" ds:itemID="{3611D2AF-0FB9-4EAF-BC74-F6875D97B8C1}">
+<ds:datastoreItem xmlns:ds="http://schemas.openxmlformats.org/officeDocument/2006/customXml" ds:itemID="{E37C6AB9-B530-40AF-B64E-2785B84D2EAC}">
   <ds:schemaRefs>
     <ds:schemaRef ds:uri="http://schemas.openxmlformats.org/officeDocument/2006/bibliography"/>
   </ds:schemaRefs>

</xml_diff>